<commit_message>
Adjust read documents to save Sections and Numbers
</commit_message>
<xml_diff>
--- a/data/documents/14cfr_safety_management_systems.docx
+++ b/data/documents/14cfr_safety_management_systems.docx
@@ -384,10 +384,12 @@
     </w:p>
     <w:p>
       <w:r>
-        <w:t xml:space="preserve">Safety Risk Management means a process within the SMS composed of describing the system, identifying the </w:t>
-      </w:r>
-      <w:r>
-        <w:tab/>
+        <w:t>Safety Risk Management means a process within the SMS composed of describing the system, identifying the</w:t>
+      </w:r>
+      <w:r>
+        <w:t xml:space="preserve"> </w:t>
+      </w:r>
+      <w:r>
         <w:t>hazards, and analyzing, assessing, and controlling risk.</w:t>
       </w:r>
     </w:p>

</xml_diff>